<commit_message>
Added a new command
</commit_message>
<xml_diff>
--- a/GitnGitHub-CLI.docx
+++ b/GitnGitHub-CLI.docx
@@ -423,6 +423,32 @@
           <w:lang w:val="en-US"/>
         </w:rPr>
         <w:t xml:space="preserve"> clone &lt;URL of Repository&gt;</w:t>
+      </w:r>
+    </w:p>
+    <w:p>
+      <w:pPr>
+        <w:pStyle w:val="ListParagraph"/>
+        <w:numPr>
+          <w:ilvl w:val="0"/>
+          <w:numId w:val="1"/>
+        </w:numPr>
+        <w:rPr>
+          <w:lang w:val="en-US"/>
+        </w:rPr>
+      </w:pPr>
+      <w:proofErr w:type="spellStart"/>
+      <w:r>
+        <w:rPr>
+          <w:lang w:val="en-US"/>
+        </w:rPr>
+        <w:t>Git</w:t>
+      </w:r>
+      <w:proofErr w:type="spellEnd"/>
+      <w:r>
+        <w:rPr>
+          <w:lang w:val="en-US"/>
+        </w:rPr>
+        <w:t xml:space="preserve"> branch &lt;new branch name&gt;</w:t>
       </w:r>
       <w:bookmarkStart w:id="0" w:name="_GoBack"/>
       <w:bookmarkEnd w:id="0"/>

</xml_diff>

<commit_message>
Added my name in the contributors
</commit_message>
<xml_diff>
--- a/GitnGitHub-CLI.docx
+++ b/GitnGitHub-CLI.docx
@@ -84,6 +84,12 @@
         </w:rPr>
         <w:t xml:space="preserve"> user.name</w:t>
       </w:r>
+      <w:r>
+        <w:rPr>
+          <w:lang w:val="en-US"/>
+        </w:rPr>
+        <w:t xml:space="preserve"> : shows current user name</w:t>
+      </w:r>
     </w:p>
     <w:p>
       <w:pPr>
@@ -124,6 +130,12 @@
         </w:rPr>
         <w:t xml:space="preserve"> –global user.name “user-name”</w:t>
       </w:r>
+      <w:r>
+        <w:rPr>
+          <w:lang w:val="en-US"/>
+        </w:rPr>
+        <w:t xml:space="preserve"> : sets user-name</w:t>
+      </w:r>
     </w:p>
     <w:p>
       <w:pPr>
@@ -150,6 +162,12 @@
         </w:rPr>
         <w:t xml:space="preserve"> status</w:t>
       </w:r>
+      <w:r>
+        <w:rPr>
+          <w:lang w:val="en-US"/>
+        </w:rPr>
+        <w:t xml:space="preserve"> : shows current status of the branch</w:t>
+      </w:r>
     </w:p>
     <w:p>
       <w:pPr>
@@ -198,6 +216,26 @@
         <w:t>user.email</w:t>
       </w:r>
       <w:proofErr w:type="spellEnd"/>
+      <w:r>
+        <w:rPr>
+          <w:lang w:val="en-US"/>
+        </w:rPr>
+        <w:t xml:space="preserve">: shows the </w:t>
+      </w:r>
+      <w:proofErr w:type="spellStart"/>
+      <w:r>
+        <w:rPr>
+          <w:lang w:val="en-US"/>
+        </w:rPr>
+        <w:t>github</w:t>
+      </w:r>
+      <w:proofErr w:type="spellEnd"/>
+      <w:r>
+        <w:rPr>
+          <w:lang w:val="en-US"/>
+        </w:rPr>
+        <w:t xml:space="preserve"> email with which user signed in</w:t>
+      </w:r>
     </w:p>
     <w:p>
       <w:pPr>
@@ -238,6 +276,20 @@
         </w:rPr>
         <w:t xml:space="preserve"> login</w:t>
       </w:r>
+      <w:r>
+        <w:rPr>
+          <w:lang w:val="en-US"/>
+        </w:rPr>
+        <w:t xml:space="preserve">: logs in to </w:t>
+      </w:r>
+      <w:proofErr w:type="spellStart"/>
+      <w:r>
+        <w:rPr>
+          <w:lang w:val="en-US"/>
+        </w:rPr>
+        <w:t>GitHub</w:t>
+      </w:r>
+      <w:proofErr w:type="spellEnd"/>
     </w:p>
     <w:p>
       <w:pPr>
@@ -278,6 +330,20 @@
         </w:rPr>
         <w:t xml:space="preserve"> logout</w:t>
       </w:r>
+      <w:r>
+        <w:rPr>
+          <w:lang w:val="en-US"/>
+        </w:rPr>
+        <w:t xml:space="preserve">: Logs out of </w:t>
+      </w:r>
+      <w:proofErr w:type="spellStart"/>
+      <w:r>
+        <w:rPr>
+          <w:lang w:val="en-US"/>
+        </w:rPr>
+        <w:t>Github</w:t>
+      </w:r>
+      <w:proofErr w:type="spellEnd"/>
     </w:p>
     <w:p>
       <w:pPr>
@@ -318,6 +384,26 @@
         </w:rPr>
         <w:t xml:space="preserve"> status</w:t>
       </w:r>
+      <w:r>
+        <w:rPr>
+          <w:lang w:val="en-US"/>
+        </w:rPr>
+        <w:t xml:space="preserve">: shows </w:t>
+      </w:r>
+      <w:proofErr w:type="spellStart"/>
+      <w:r>
+        <w:rPr>
+          <w:lang w:val="en-US"/>
+        </w:rPr>
+        <w:t>git</w:t>
+      </w:r>
+      <w:proofErr w:type="spellEnd"/>
+      <w:r>
+        <w:rPr>
+          <w:lang w:val="en-US"/>
+        </w:rPr>
+        <w:t xml:space="preserve"> login status</w:t>
+      </w:r>
     </w:p>
     <w:p>
       <w:pPr>
@@ -358,6 +444,26 @@
         </w:rPr>
         <w:t xml:space="preserve"> refresh</w:t>
       </w:r>
+      <w:r>
+        <w:rPr>
+          <w:lang w:val="en-US"/>
+        </w:rPr>
+        <w:t xml:space="preserve">: refreshes </w:t>
+      </w:r>
+      <w:proofErr w:type="spellStart"/>
+      <w:r>
+        <w:rPr>
+          <w:lang w:val="en-US"/>
+        </w:rPr>
+        <w:t>gitHub</w:t>
+      </w:r>
+      <w:proofErr w:type="spellEnd"/>
+      <w:r>
+        <w:rPr>
+          <w:lang w:val="en-US"/>
+        </w:rPr>
+        <w:t xml:space="preserve"> log in</w:t>
+      </w:r>
     </w:p>
     <w:p>
       <w:pPr>
@@ -398,6 +504,12 @@
         </w:rPr>
         <w:t xml:space="preserve"> token</w:t>
       </w:r>
+      <w:r>
+        <w:rPr>
+          <w:lang w:val="en-US"/>
+        </w:rPr>
+        <w:t xml:space="preserve">: </w:t>
+      </w:r>
     </w:p>
     <w:p>
       <w:pPr>
@@ -424,6 +536,12 @@
         </w:rPr>
         <w:t xml:space="preserve"> clone &lt;URL of Repository&gt;</w:t>
       </w:r>
+      <w:r>
+        <w:rPr>
+          <w:lang w:val="en-US"/>
+        </w:rPr>
+        <w:t>: clones the repository in the current directory</w:t>
+      </w:r>
     </w:p>
     <w:p>
       <w:pPr>
@@ -450,8 +568,40 @@
         </w:rPr>
         <w:t xml:space="preserve"> branch &lt;new branch name&gt;</w:t>
       </w:r>
+      <w:r>
+        <w:rPr>
+          <w:lang w:val="en-US"/>
+        </w:rPr>
+        <w:t>: creates a branch</w:t>
+      </w:r>
       <w:bookmarkStart w:id="0" w:name="_GoBack"/>
       <w:bookmarkEnd w:id="0"/>
+    </w:p>
+    <w:p>
+      <w:pPr>
+        <w:pStyle w:val="ListParagraph"/>
+        <w:numPr>
+          <w:ilvl w:val="0"/>
+          <w:numId w:val="1"/>
+        </w:numPr>
+        <w:rPr>
+          <w:lang w:val="en-US"/>
+        </w:rPr>
+      </w:pPr>
+      <w:proofErr w:type="spellStart"/>
+      <w:r>
+        <w:rPr>
+          <w:lang w:val="en-US"/>
+        </w:rPr>
+        <w:t>Git</w:t>
+      </w:r>
+      <w:proofErr w:type="spellEnd"/>
+      <w:r>
+        <w:rPr>
+          <w:lang w:val="en-US"/>
+        </w:rPr>
+        <w:t xml:space="preserve"> checkout  -b &lt;new branch name&gt; : checks out to a new branch</w:t>
+      </w:r>
     </w:p>
     <w:p>
       <w:pPr>

</xml_diff>